<commit_message>
main doc missing Elfen Ring
</commit_message>
<xml_diff>
--- a/2022/3.Objective Elfen Ring.docx
+++ b/2022/3.Objective Elfen Ring.docx
@@ -1642,8 +1642,16 @@
         <w:rPr>
           <w:rFonts w:ascii="Courier New" w:hAnsi="Courier New" w:cs="Courier New"/>
         </w:rPr>
-        <w:t>git log</w:t>
-      </w:r>
+        <w:t xml:space="preserve">git </w:t>
+      </w:r>
+      <w:proofErr w:type="gramStart"/>
+      <w:r>
+        <w:rPr>
+          <w:rFonts w:ascii="Courier New" w:hAnsi="Courier New" w:cs="Courier New"/>
+        </w:rPr>
+        <w:t>log</w:t>
+      </w:r>
+      <w:proofErr w:type="gramEnd"/>
     </w:p>
     <w:p>
       <w:r>
@@ -1757,8 +1765,16 @@
         <w:rPr>
           <w:rFonts w:ascii="Courier New" w:hAnsi="Courier New" w:cs="Courier New"/>
         </w:rPr>
-        <w:t>git show abdea0ebb21b156c01f7533cea3b895c26198c98</w:t>
-      </w:r>
+        <w:t xml:space="preserve">git show </w:t>
+      </w:r>
+      <w:proofErr w:type="gramStart"/>
+      <w:r>
+        <w:rPr>
+          <w:rFonts w:ascii="Courier New" w:hAnsi="Courier New" w:cs="Courier New"/>
+        </w:rPr>
+        <w:t>abdea0ebb21b156c01f7533cea3b895c26198c98</w:t>
+      </w:r>
+      <w:proofErr w:type="gramEnd"/>
     </w:p>
     <w:p>
       <w:r>
@@ -1872,7 +1888,15 @@
         <w:t xml:space="preserve"> is using</w:t>
       </w:r>
       <w:r>
-        <w:t xml:space="preserve"> puts a “+” at the beginning of every line to show that it is added material.  Remove the “+”s to get a valid key.</w:t>
+        <w:t xml:space="preserve"> puts a “+” at the beginning of every line to show that it is added material.  Remove the “</w:t>
+      </w:r>
+      <w:proofErr w:type="gramStart"/>
+      <w:r>
+        <w:t>+”s</w:t>
+      </w:r>
+      <w:proofErr w:type="gramEnd"/>
+      <w:r>
+        <w:t xml:space="preserve"> to get a valid key.</w:t>
       </w:r>
     </w:p>
     <w:p>
@@ -2849,17 +2873,70 @@
         <w:t>Clone the repo using SSH and the keys you stole.</w:t>
       </w:r>
       <w:r>
+        <w:t xml:space="preserve">  To force git to use SSH you must use the correct format.  git@</w:t>
+      </w:r>
+      <w:proofErr w:type="gramStart"/>
+      <w:r>
+        <w:t>repoHost:pathToRepo</w:t>
+      </w:r>
+      <w:proofErr w:type="gramEnd"/>
+      <w:r>
+        <w:t xml:space="preserve">.  The main github site uses the format </w:t>
+      </w:r>
+      <w:hyperlink r:id="rId63" w:history="1">
+        <w:r>
+          <w:rPr>
+            <w:rStyle w:val="Hyperlink"/>
+          </w:rPr>
+          <w:t>git@github.com:username/repoPath</w:t>
+        </w:r>
+      </w:hyperlink>
+      <w:r>
+        <w:t xml:space="preserve">, because the username is actually the first directory in its path (example:  </w:t>
+      </w:r>
+      <w:hyperlink r:id="rId64" w:history="1">
+        <w:r>
+          <w:rPr>
+            <w:rStyle w:val="Hyperlink"/>
+          </w:rPr>
+          <w:t>git@github.com:john-r2/HolidayHackLessonized.git</w:t>
+        </w:r>
+      </w:hyperlink>
+      <w:r>
+        <w:t xml:space="preserve">).  Our site does not put the username at the top of the path.  Note:  </w:t>
+      </w:r>
+      <w:hyperlink r:id="rId65" w:history="1">
+        <w:r>
+          <w:rPr>
+            <w:rStyle w:val="Hyperlink"/>
+          </w:rPr>
+          <w:t>this format is</w:t>
+        </w:r>
+        <w:r>
+          <w:rPr>
+            <w:rStyle w:val="Hyperlink"/>
+          </w:rPr>
+          <w:t xml:space="preserve"> derived</w:t>
+        </w:r>
+        <w:r>
+          <w:rPr>
+            <w:rStyle w:val="Hyperlink"/>
+          </w:rPr>
+          <w:t xml:space="preserve"> from scp</w:t>
+        </w:r>
+      </w:hyperlink>
+      <w:r>
+        <w:t>.</w:t>
+      </w:r>
+      <w:r>
         <w:br/>
       </w:r>
       <w:r>
-        <w:rPr>
-          <w:noProof/>
-        </w:rPr>
         <w:drawing>
-          <wp:inline distT="0" distB="0" distL="0" distR="0" wp14:anchorId="66C7FF56" wp14:editId="2695B3EC">
-            <wp:extent cx="5943600" cy="842010"/>
-            <wp:effectExtent l="0" t="0" r="0" b="0"/>
-            <wp:docPr id="36" name="Picture 36" descr="A computer screen capture&#10;&#10;Description automatically generated with medium confidence"/>
+          <wp:inline distT="0" distB="0" distL="0" distR="0" wp14:anchorId="5D3D5D0C" wp14:editId="030D1580">
+            <wp:extent cx="5943600" cy="986155"/>
+            <wp:effectExtent l="0" t="0" r="0" b="4445"/>
+            <wp:docPr id="47" name="Picture 47" descr="A screenshot of a computer&#10;&#10;Description automatically generated with medium confidence"/>
             <wp:cNvGraphicFramePr>
               <a:graphicFrameLocks xmlns:a="http://schemas.openxmlformats.org/drawingml/2006/main" noChangeAspect="1"/>
             </wp:cNvGraphicFramePr>
@@ -2867,11 +2944,11 @@
               <a:graphicData uri="http://schemas.openxmlformats.org/drawingml/2006/picture">
                 <pic:pic xmlns:pic="http://schemas.openxmlformats.org/drawingml/2006/picture">
                   <pic:nvPicPr>
-                    <pic:cNvPr id="36" name="Picture 36" descr="A computer screen capture&#10;&#10;Description automatically generated with medium confidence"/>
+                    <pic:cNvPr id="47" name="Picture 47" descr="A screenshot of a computer&#10;&#10;Description automatically generated with medium confidence"/>
                     <pic:cNvPicPr/>
                   </pic:nvPicPr>
                   <pic:blipFill>
-                    <a:blip r:embed="rId63"/>
+                    <a:blip r:embed="rId66"/>
                     <a:stretch>
                       <a:fillRect/>
                     </a:stretch>
@@ -2879,7 +2956,7 @@
                   <pic:spPr>
                     <a:xfrm>
                       <a:off x="0" y="0"/>
-                      <a:ext cx="5943600" cy="842010"/>
+                      <a:ext cx="5943600" cy="986155"/>
                     </a:xfrm>
                     <a:prstGeom prst="rect">
                       <a:avLst/>
@@ -2902,7 +2979,7 @@
         </w:rPr>
         <w:t xml:space="preserve">git clone </w:t>
       </w:r>
-      <w:hyperlink r:id="rId64" w:history="1">
+      <w:hyperlink r:id="rId67" w:history="1">
         <w:r>
           <w:rPr>
             <w:rStyle w:val="Hyperlink"/>
@@ -2910,7 +2987,7 @@
             <w:sz w:val="16"/>
             <w:szCs w:val="16"/>
           </w:rPr>
-          <w:t>git@gitlab.flag.net.internal/rings-of-powder/wordpress.flag.net.internal.git</w:t>
+          <w:t>git@gitlab.flag.net.internal:rings-of-powder/wordpress.flag.net.internal.git</w:t>
         </w:r>
       </w:hyperlink>
     </w:p>
@@ -2937,10 +3014,22 @@
         <w:rPr>
           <w:rFonts w:ascii="Courier New" w:hAnsi="Courier New" w:cs="Courier New"/>
         </w:rPr>
-        <w:t>git remote -v</w:t>
-      </w:r>
-      <w:r>
-        <w:t xml:space="preserve"> while inside the repository to see that it will remember you and push to the proper place</w:t>
+        <w:t xml:space="preserve">git </w:t>
+      </w:r>
+      <w:proofErr w:type="gramStart"/>
+      <w:r>
+        <w:rPr>
+          <w:rFonts w:ascii="Courier New" w:hAnsi="Courier New" w:cs="Courier New"/>
+        </w:rPr>
+        <w:t>remote -v</w:t>
+      </w:r>
+      <w:proofErr w:type="gramEnd"/>
+      <w:r>
+        <w:t xml:space="preserve"> while inside the repository to see that it will remember </w:t>
+      </w:r>
+      <w:r>
+        <w:lastRenderedPageBreak/>
+        <w:t>you and push to the proper place</w:t>
       </w:r>
       <w:r>
         <w:t xml:space="preserve"> using</w:t>
@@ -2971,7 +3060,7 @@
                     <pic:cNvPicPr/>
                   </pic:nvPicPr>
                   <pic:blipFill>
-                    <a:blip r:embed="rId65"/>
+                    <a:blip r:embed="rId68"/>
                     <a:stretch>
                       <a:fillRect/>
                     </a:stretch>
@@ -2997,7 +3086,6 @@
         <w:pStyle w:val="Heading3"/>
       </w:pPr>
       <w:r>
-        <w:lastRenderedPageBreak/>
         <w:t>Question 3</w:t>
       </w:r>
     </w:p>
@@ -3015,7 +3103,15 @@
         <w:t xml:space="preserve"> </w:t>
       </w:r>
       <w:r>
-        <w:t xml:space="preserve">Also, this site uses CI/CD, so anything that is pushed to the repository is automatically deployed to the wordpress.flag.internal </w:t>
+        <w:t xml:space="preserve">Also, this site uses CI/CD, so anything that is pushed to the repository is automatically deployed to the </w:t>
+      </w:r>
+      <w:proofErr w:type="gramStart"/>
+      <w:r>
+        <w:t>wordpress.flag</w:t>
+      </w:r>
+      <w:proofErr w:type="gramEnd"/>
+      <w:r>
+        <w:t xml:space="preserve">.internal </w:t>
       </w:r>
       <w:r>
         <w:t>webserver</w:t>
@@ -3055,7 +3151,7 @@
                     <pic:cNvPicPr/>
                   </pic:nvPicPr>
                   <pic:blipFill>
-                    <a:blip r:embed="rId66"/>
+                    <a:blip r:embed="rId69"/>
                     <a:stretch>
                       <a:fillRect/>
                     </a:stretch>
@@ -3082,7 +3178,15 @@
     </w:p>
     <w:p>
       <w:r>
-        <w:t>What will you push to the wordpress.flag.net.internal server?</w:t>
+        <w:t xml:space="preserve">What will you push to the </w:t>
+      </w:r>
+      <w:proofErr w:type="gramStart"/>
+      <w:r>
+        <w:t>wordpress.flag.net.internal</w:t>
+      </w:r>
+      <w:proofErr w:type="gramEnd"/>
+      <w:r>
+        <w:t xml:space="preserve"> server?</w:t>
       </w:r>
     </w:p>
     <w:p>
@@ -3097,7 +3201,7 @@
       <w:r>
         <w:t xml:space="preserve">I chose to use a </w:t>
       </w:r>
-      <w:hyperlink r:id="rId67" w:history="1">
+      <w:hyperlink r:id="rId70" w:history="1">
         <w:r>
           <w:rPr>
             <w:rStyle w:val="Hyperlink"/>
@@ -3139,7 +3243,7 @@
                     <pic:cNvPicPr/>
                   </pic:nvPicPr>
                   <pic:blipFill>
-                    <a:blip r:embed="rId68"/>
+                    <a:blip r:embed="rId71"/>
                     <a:stretch>
                       <a:fillRect/>
                     </a:stretch>
@@ -3182,7 +3286,7 @@
                     <pic:cNvPicPr/>
                   </pic:nvPicPr>
                   <pic:blipFill>
-                    <a:blip r:embed="rId69"/>
+                    <a:blip r:embed="rId72"/>
                     <a:stretch>
                       <a:fillRect/>
                     </a:stretch>
@@ -3218,7 +3322,7 @@
       <w:r>
         <w:t xml:space="preserve">  There are </w:t>
       </w:r>
-      <w:hyperlink r:id="rId70" w:history="1">
+      <w:hyperlink r:id="rId73" w:history="1">
         <w:r>
           <w:rPr>
             <w:rStyle w:val="Hyperlink"/>
@@ -3251,15 +3355,31 @@
         <w:rPr>
           <w:rFonts w:ascii="Courier New" w:hAnsi="Courier New" w:cs="Courier New"/>
         </w:rPr>
-        <w:t>git remote -v</w:t>
-      </w:r>
+        <w:t xml:space="preserve">git </w:t>
+      </w:r>
+      <w:proofErr w:type="gramStart"/>
+      <w:r>
+        <w:rPr>
+          <w:rFonts w:ascii="Courier New" w:hAnsi="Courier New" w:cs="Courier New"/>
+        </w:rPr>
+        <w:t>remote -v</w:t>
+      </w:r>
+      <w:proofErr w:type="gramEnd"/>
       <w:r>
         <w:t>, above.)</w:t>
       </w:r>
     </w:p>
     <w:p>
       <w:r>
-        <w:t>Note:  It is also possible to pwn the gitlab server using the gitlab yml file in the repository.  The flag is not available on the gitlab server, alas.</w:t>
+        <w:t xml:space="preserve">Note:  It is also possible to </w:t>
+      </w:r>
+      <w:proofErr w:type="gramStart"/>
+      <w:r>
+        <w:t>pwn</w:t>
+      </w:r>
+      <w:proofErr w:type="gramEnd"/>
+      <w:r>
+        <w:t xml:space="preserve"> the gitlab server using the gitlab yml file in the repository.  The flag is not available on the gitlab server, alas.</w:t>
       </w:r>
     </w:p>
     <w:p>
@@ -3298,7 +3418,7 @@
                     <pic:cNvPicPr/>
                   </pic:nvPicPr>
                   <pic:blipFill>
-                    <a:blip r:embed="rId71"/>
+                    <a:blip r:embed="rId74"/>
                     <a:stretch>
                       <a:fillRect/>
                     </a:stretch>
@@ -3363,7 +3483,7 @@
                     <pic:cNvPicPr/>
                   </pic:nvPicPr>
                   <pic:blipFill>
-                    <a:blip r:embed="rId72"/>
+                    <a:blip r:embed="rId75"/>
                     <a:stretch>
                       <a:fillRect/>
                     </a:stretch>
@@ -3471,7 +3591,7 @@
                     <pic:cNvPicPr/>
                   </pic:nvPicPr>
                   <pic:blipFill>
-                    <a:blip r:embed="rId73"/>
+                    <a:blip r:embed="rId76"/>
                     <a:stretch>
                       <a:fillRect/>
                     </a:stretch>
@@ -3516,7 +3636,7 @@
                     <pic:cNvPicPr/>
                   </pic:nvPicPr>
                   <pic:blipFill>
-                    <a:blip r:embed="rId74"/>
+                    <a:blip r:embed="rId77"/>
                     <a:stretch>
                       <a:fillRect/>
                     </a:stretch>
@@ -3559,7 +3679,7 @@
                     <pic:cNvPicPr/>
                   </pic:nvPicPr>
                   <pic:blipFill>
-                    <a:blip r:embed="rId75"/>
+                    <a:blip r:embed="rId78"/>
                     <a:stretch>
                       <a:fillRect/>
                     </a:stretch>
@@ -3582,7 +3702,15 @@
     </w:p>
     <w:p>
       <w:r>
-        <w:t xml:space="preserve">Now that you have pwn’d the </w:t>
+        <w:t xml:space="preserve">Now that you have </w:t>
+      </w:r>
+      <w:proofErr w:type="gramStart"/>
+      <w:r>
+        <w:t>pwn’d</w:t>
+      </w:r>
+      <w:proofErr w:type="gramEnd"/>
+      <w:r>
+        <w:t xml:space="preserve"> the </w:t>
       </w:r>
       <w:r>
         <w:t>WordPress</w:t>
@@ -3619,7 +3747,7 @@
                     <pic:cNvPicPr/>
                   </pic:nvPicPr>
                   <pic:blipFill>
-                    <a:blip r:embed="rId76"/>
+                    <a:blip r:embed="rId79"/>
                     <a:stretch>
                       <a:fillRect/>
                     </a:stretch>

</xml_diff>